<commit_message>
adding a few lines
</commit_message>
<xml_diff>
--- a/פרויקט.docx
+++ b/פרויקט.docx
@@ -93,7 +93,6 @@
     <w:p>
       <w:pPr>
         <w:rPr>
-          <w:rFonts w:hint="cs"/>
           <w:rtl/>
         </w:rPr>
       </w:pPr>
@@ -155,7 +154,6 @@
     <w:p>
       <w:pPr>
         <w:rPr>
-          <w:rFonts w:hint="cs"/>
           <w:rtl/>
         </w:rPr>
       </w:pPr>
@@ -293,9 +291,6 @@
           <w:ilvl w:val="0"/>
           <w:numId w:val="1"/>
         </w:numPr>
-        <w:rPr>
-          <w:rFonts w:hint="cs"/>
-        </w:rPr>
       </w:pPr>
       <w:r>
         <w:rPr>
@@ -328,9 +323,6 @@
           <w:ilvl w:val="0"/>
           <w:numId w:val="1"/>
         </w:numPr>
-        <w:rPr>
-          <w:rFonts w:hint="cs"/>
-        </w:rPr>
       </w:pPr>
       <w:r>
         <w:rPr>
@@ -368,7 +360,6 @@
     <w:p>
       <w:pPr>
         <w:rPr>
-          <w:rFonts w:hint="cs"/>
           <w:rtl/>
         </w:rPr>
       </w:pPr>
@@ -455,21 +446,49 @@
           <w:rFonts w:hint="cs"/>
           <w:rtl/>
         </w:rPr>
-        <w:t xml:space="preserve">אם אין אף זמן מתאים ועדיפות האירוע גבוהה התוכנית תמצא את התאריך והשעה האופטימליים בהתעלם מאירועים בעדיפויות נמוכות יותר </w:t>
-      </w:r>
-      <w:r>
-        <w:rPr>
-          <w:rFonts w:hint="cs"/>
-          <w:rtl/>
-        </w:rPr>
-        <w:t>(קודם מעדיפות 1 ואז מעדיפות 2)</w:t>
-      </w:r>
-      <w:r>
-        <w:rPr>
-          <w:rFonts w:hint="cs"/>
-          <w:rtl/>
-        </w:rPr>
-        <w:t xml:space="preserve"> שניתנים להזזה (לפי האם הם ניתנים להזזה ולפי התאריך האחרון לביצועם). התוכנית תכניס את המשימה ללוח הזמנים ותשלח הודעה למשתמש המסבירה מתי האירוע.</w:t>
+        <w:t xml:space="preserve">אם אין אף זמן מתאים ועדיפות האירוע גבוהה התוכנית תמצא את התאריך והשעה האופטימליים </w:t>
+      </w:r>
+      <w:r>
+        <w:rPr>
+          <w:rFonts w:hint="cs"/>
+          <w:rtl/>
+        </w:rPr>
+        <w:t>אילו ה</w:t>
+      </w:r>
+      <w:r>
+        <w:rPr>
+          <w:rFonts w:hint="cs"/>
+          <w:rtl/>
+        </w:rPr>
+        <w:t xml:space="preserve">אירועים בעדיפויות </w:t>
+      </w:r>
+      <w:r>
+        <w:rPr>
+          <w:rFonts w:hint="cs"/>
+          <w:rtl/>
+        </w:rPr>
+        <w:t>ה</w:t>
+      </w:r>
+      <w:r>
+        <w:rPr>
+          <w:rFonts w:hint="cs"/>
+          <w:rtl/>
+        </w:rPr>
+        <w:t>נמוכות יותר (קודם מעדיפות 1 ואז מעדיפות 2) שניתנים להזזה (לפי האם הם ניתנים להזזה ולפי התאריך האחרון לביצועם)</w:t>
+      </w:r>
+      <w:r>
+        <w:rPr>
+          <w:rFonts w:hint="cs"/>
+          <w:rtl/>
+        </w:rPr>
+        <w:t xml:space="preserve"> לא היו קיימים</w:t>
+      </w:r>
+      <w:r>
+        <w:rPr>
+          <w:rFonts w:hint="cs"/>
+          <w:rtl/>
+        </w:rPr>
+        <w:t>. התוכנית תכניס את המשימה ללוח הזמנים ותשלח הודעה למשתמש המסבירה מתי האירוע.</w:t>
       </w:r>
     </w:p>
     <w:p>
@@ -479,9 +498,6 @@
           <w:ilvl w:val="0"/>
           <w:numId w:val="6"/>
         </w:numPr>
-        <w:rPr>
-          <w:rFonts w:hint="cs"/>
-        </w:rPr>
       </w:pPr>
       <w:r>
         <w:rPr>
@@ -561,7 +577,6 @@
           <w:bCs/>
           <w:rtl/>
         </w:rPr>
-        <w:lastRenderedPageBreak/>
         <w:t>בדיקת הכנסה של אירוע חדש:</w:t>
       </w:r>
     </w:p>
@@ -633,40 +648,12 @@
         </w:rPr>
         <w:t>המשתמש יציין את שם האירוע שהוא מעוניין למחוק ואת התאריך בו האירוע מתקיים והאירוע ימחק, למשתמש תשלח הודעת אישור. אם באותו יום יהיו יותר מאירוע אחד בעלי אותו שם המשתמש יקבל הודעה המציינת זאת ויצטרך לבחור איזה מהם למחוק.</w:t>
       </w:r>
-    </w:p>
-    <w:p>
-      <w:pPr>
-        <w:rPr>
-          <w:rtl/>
-        </w:rPr>
-      </w:pPr>
-    </w:p>
-    <w:p>
-      <w:pPr>
-        <w:rPr>
-          <w:rtl/>
-        </w:rPr>
-      </w:pPr>
-      <w:r>
-        <w:rPr>
-          <w:rFonts w:hint="cs"/>
-          <w:rtl/>
-        </w:rPr>
-        <w:t>בשתי האפשרויות להכנסת אירועים</w:t>
-      </w:r>
-      <w:r>
-        <w:rPr>
-          <w:rFonts w:hint="cs"/>
-          <w:rtl/>
-        </w:rPr>
-        <w:t xml:space="preserve"> </w:t>
-      </w:r>
-      <w:r>
-        <w:rPr>
-          <w:rFonts w:hint="cs"/>
-          <w:rtl/>
-        </w:rPr>
-        <w:t>כמו גם במקרה של מחיקת אירוע תשלח הודעה ל</w:t>
+      <w:r>
+        <w:rPr>
+          <w:rFonts w:hint="cs"/>
+          <w:rtl/>
+        </w:rPr>
+        <w:t xml:space="preserve"> לאחר מחיקת אירוע תבדוק התוכנית הא</w:t>
       </w:r>
       <w:bookmarkStart w:id="0" w:name="_GoBack"/>
       <w:bookmarkEnd w:id="0"/>
@@ -675,6 +662,48 @@
           <w:rFonts w:hint="cs"/>
           <w:rtl/>
         </w:rPr>
+        <w:t>ם ניתן לשנות את שאר האירועים לסידור אופטימלי יותר.</w:t>
+      </w:r>
+    </w:p>
+    <w:p>
+      <w:pPr>
+        <w:rPr>
+          <w:rtl/>
+        </w:rPr>
+      </w:pPr>
+    </w:p>
+    <w:p>
+      <w:pPr>
+        <w:rPr>
+          <w:rtl/>
+        </w:rPr>
+      </w:pPr>
+      <w:r>
+        <w:rPr>
+          <w:rFonts w:hint="cs"/>
+          <w:rtl/>
+        </w:rPr>
+        <w:t>בשתי האפשרויות להכנסת אירועים</w:t>
+      </w:r>
+      <w:r>
+        <w:rPr>
+          <w:rFonts w:hint="cs"/>
+          <w:rtl/>
+        </w:rPr>
+        <w:t xml:space="preserve"> </w:t>
+      </w:r>
+      <w:r>
+        <w:rPr>
+          <w:rFonts w:hint="cs"/>
+          <w:rtl/>
+        </w:rPr>
+        <w:t>כמו גם במקרה של מחיקת אירוע תשלח הודעה ל</w:t>
+      </w:r>
+      <w:r>
+        <w:rPr>
+          <w:rFonts w:hint="cs"/>
+          <w:rtl/>
+        </w:rPr>
         <w:t>משתמש האם לאפשר להם לחזור על עצמם ובאיזו תדירות לדוגמה: בית ספר חוזר על עצמו בתדירות שבועית.</w:t>
       </w:r>
     </w:p>
@@ -861,7 +890,6 @@
     <w:p>
       <w:pPr>
         <w:rPr>
-          <w:rFonts w:hint="cs"/>
           <w:rtl/>
         </w:rPr>
       </w:pPr>
@@ -874,11 +902,6 @@
       </w:r>
     </w:p>
     <w:p>
-      <w:pPr>
-        <w:rPr>
-          <w:rFonts w:hint="cs"/>
-        </w:rPr>
-      </w:pPr>
       <w:r>
         <w:rPr>
           <w:rFonts w:hint="cs"/>
@@ -910,7 +933,7 @@
 
 <file path=word/numbering.xml><?xml version="1.0" encoding="utf-8"?>
 <w:numbering xmlns:wpc="http://schemas.microsoft.com/office/word/2010/wordprocessingCanvas" xmlns:mc="http://schemas.openxmlformats.org/markup-compatibility/2006" xmlns:o="urn:schemas-microsoft-com:office:office" xmlns:r="http://schemas.openxmlformats.org/officeDocument/2006/relationships" xmlns:m="http://schemas.openxmlformats.org/officeDocument/2006/math" xmlns:v="urn:schemas-microsoft-com:vml" xmlns:wp14="http://schemas.microsoft.com/office/word/2010/wordprocessingDrawing" xmlns:wp="http://schemas.openxmlformats.org/drawingml/2006/wordprocessingDrawing" xmlns:w10="urn:schemas-microsoft-com:office:word" xmlns:w="http://schemas.openxmlformats.org/wordprocessingml/2006/main" xmlns:w14="http://schemas.microsoft.com/office/word/2010/wordml" xmlns:w15="http://schemas.microsoft.com/office/word/2012/wordml" xmlns:wpg="http://schemas.microsoft.com/office/word/2010/wordprocessingGroup" xmlns:wpi="http://schemas.microsoft.com/office/word/2010/wordprocessingInk" xmlns:wne="http://schemas.microsoft.com/office/word/2006/wordml" xmlns:wps="http://schemas.microsoft.com/office/word/2010/wordprocessingShape" mc:Ignorable="w14 w15 wp14">
-  <w:abstractNum w:abstractNumId="0">
+  <w:abstractNum w:abstractNumId="0" w15:restartNumberingAfterBreak="0">
     <w:nsid w:val="1081646F"/>
     <w:multiLevelType w:val="hybridMultilevel"/>
     <w:tmpl w:val="721CF86C"/>
@@ -1023,7 +1046,7 @@
       </w:rPr>
     </w:lvl>
   </w:abstractNum>
-  <w:abstractNum w:abstractNumId="1">
+  <w:abstractNum w:abstractNumId="1" w15:restartNumberingAfterBreak="0">
     <w:nsid w:val="13E91006"/>
     <w:multiLevelType w:val="hybridMultilevel"/>
     <w:tmpl w:val="AF54D8FA"/>
@@ -1112,7 +1135,7 @@
       </w:pPr>
     </w:lvl>
   </w:abstractNum>
-  <w:abstractNum w:abstractNumId="2">
+  <w:abstractNum w:abstractNumId="2" w15:restartNumberingAfterBreak="0">
     <w:nsid w:val="24E34D85"/>
     <w:multiLevelType w:val="hybridMultilevel"/>
     <w:tmpl w:val="C6FE8732"/>
@@ -1225,7 +1248,7 @@
       </w:rPr>
     </w:lvl>
   </w:abstractNum>
-  <w:abstractNum w:abstractNumId="3">
+  <w:abstractNum w:abstractNumId="3" w15:restartNumberingAfterBreak="0">
     <w:nsid w:val="26B82A99"/>
     <w:multiLevelType w:val="hybridMultilevel"/>
     <w:tmpl w:val="B2D8B056"/>
@@ -1338,7 +1361,7 @@
       </w:rPr>
     </w:lvl>
   </w:abstractNum>
-  <w:abstractNum w:abstractNumId="4">
+  <w:abstractNum w:abstractNumId="4" w15:restartNumberingAfterBreak="0">
     <w:nsid w:val="58004A49"/>
     <w:multiLevelType w:val="hybridMultilevel"/>
     <w:tmpl w:val="E1422400"/>
@@ -1427,7 +1450,7 @@
       </w:pPr>
     </w:lvl>
   </w:abstractNum>
-  <w:abstractNum w:abstractNumId="5">
+  <w:abstractNum w:abstractNumId="5" w15:restartNumberingAfterBreak="0">
     <w:nsid w:val="77746776"/>
     <w:multiLevelType w:val="hybridMultilevel"/>
     <w:tmpl w:val="245052B2"/>

</xml_diff>